<commit_message>
change format of resume
</commit_message>
<xml_diff>
--- a/模板：北京邮电大学·通信工程·简历小王子.docx
+++ b/模板：北京邮电大学·通信工程·简历小王子.docx
@@ -95,23 +95,10 @@
           <w:rFonts w:ascii="Garamond" w:hAnsi="Garamond"/>
           <w:szCs w:val="21"/>
         </w:rPr>
-        <w:t>+</w:t>
+        <w:t>+86</w:t>
       </w:r>
-      <w:proofErr w:type="gramStart"/>
-      <w:r>
-        <w:rPr>
-          <w:rFonts w:ascii="Garamond" w:hAnsi="Garamond"/>
-          <w:szCs w:val="21"/>
-        </w:rPr>
-        <w:t>86</w:t>
-      </w:r>
-      <w:r>
-        <w:rPr>
-          <w:rFonts w:ascii="Garamond" w:hAnsi="Garamond"/>
-          <w:szCs w:val="21"/>
-        </w:rPr>
-        <w:t xml:space="preserve"> </w:t>
-      </w:r>
+      <w:bookmarkStart w:id="0" w:name="_GoBack"/>
+      <w:bookmarkEnd w:id="0"/>
       <w:r>
         <w:rPr>
           <w:rFonts w:ascii="Garamond" w:hAnsi="Garamond"/>
@@ -119,7 +106,6 @@
         </w:rPr>
         <w:t>)</w:t>
       </w:r>
-      <w:proofErr w:type="gramEnd"/>
       <w:r>
         <w:rPr>
           <w:rFonts w:ascii="Garamond" w:hAnsi="Garamond"/>
@@ -532,51 +518,35 @@
               </w:rPr>
               <w:t>书籍：</w:t>
             </w:r>
-            <w:r>
-              <w:fldChar w:fldCharType="begin"/>
-            </w:r>
-            <w:r>
-              <w:instrText xml:space="preserve"> HYPERLINK "https://item.jd.com/12160066.html" </w:instrText>
-            </w:r>
-            <w:r>
-              <w:fldChar w:fldCharType="separate"/>
-            </w:r>
-            <w:r>
-              <w:rPr>
-                <w:rStyle w:val="Hyperlink"/>
-                <w:rFonts w:ascii="Garamond" w:hAnsi="Garamond" w:hint="eastAsia"/>
-                <w:sz w:val="20"/>
-                <w:szCs w:val="21"/>
-              </w:rPr>
-              <w:t>《重构网络：</w:t>
-            </w:r>
-            <w:r>
-              <w:rPr>
-                <w:rStyle w:val="Hyperlink"/>
-                <w:rFonts w:ascii="Garamond" w:hAnsi="Garamond" w:hint="eastAsia"/>
-                <w:sz w:val="20"/>
-                <w:szCs w:val="21"/>
-              </w:rPr>
-              <w:t>SDN</w:t>
-            </w:r>
-            <w:r>
-              <w:rPr>
-                <w:rStyle w:val="Hyperlink"/>
-                <w:rFonts w:ascii="Garamond" w:hAnsi="Garamond" w:hint="eastAsia"/>
-                <w:sz w:val="20"/>
-                <w:szCs w:val="21"/>
-              </w:rPr>
-              <w:t>架构与实现》</w:t>
-            </w:r>
-            <w:r>
-              <w:rPr>
-                <w:rStyle w:val="Hyperlink"/>
-                <w:rFonts w:ascii="Garamond" w:hAnsi="Garamond"/>
-                <w:sz w:val="20"/>
-                <w:szCs w:val="21"/>
-              </w:rPr>
-              <w:fldChar w:fldCharType="end"/>
-            </w:r>
+            <w:hyperlink r:id="rId10" w:history="1">
+              <w:r>
+                <w:rPr>
+                  <w:rStyle w:val="Hyperlink"/>
+                  <w:rFonts w:ascii="Garamond" w:hAnsi="Garamond" w:hint="eastAsia"/>
+                  <w:sz w:val="20"/>
+                  <w:szCs w:val="21"/>
+                </w:rPr>
+                <w:t>《重构网络：</w:t>
+              </w:r>
+              <w:r>
+                <w:rPr>
+                  <w:rStyle w:val="Hyperlink"/>
+                  <w:rFonts w:ascii="Garamond" w:hAnsi="Garamond" w:hint="eastAsia"/>
+                  <w:sz w:val="20"/>
+                  <w:szCs w:val="21"/>
+                </w:rPr>
+                <w:t>SDN</w:t>
+              </w:r>
+              <w:r>
+                <w:rPr>
+                  <w:rStyle w:val="Hyperlink"/>
+                  <w:rFonts w:ascii="Garamond" w:hAnsi="Garamond" w:hint="eastAsia"/>
+                  <w:sz w:val="20"/>
+                  <w:szCs w:val="21"/>
+                </w:rPr>
+                <w:t>架构与实现》</w:t>
+              </w:r>
+            </w:hyperlink>
             <w:r>
               <w:rPr>
                 <w:rFonts w:ascii="Garamond" w:hAnsi="Garamond" w:hint="eastAsia"/>
@@ -665,8 +635,6 @@
             </w:r>
           </w:p>
         </w:tc>
-        <w:bookmarkStart w:id="0" w:name="_GoBack"/>
-        <w:bookmarkEnd w:id="0"/>
       </w:tr>
     </w:tbl>
     <w:p>
@@ -1092,7 +1060,6 @@
               </w:rPr>
               <w:t>网络的</w:t>
             </w:r>
-            <w:proofErr w:type="spellStart"/>
             <w:r>
               <w:rPr>
                 <w:rFonts w:ascii="Garamond" w:hAnsi="Garamond" w:hint="eastAsia"/>
@@ -1109,7 +1076,6 @@
               </w:rPr>
               <w:t>penFlow</w:t>
             </w:r>
-            <w:proofErr w:type="spellEnd"/>
             <w:r>
               <w:rPr>
                 <w:rFonts w:ascii="Garamond" w:hAnsi="Garamond" w:hint="eastAsia"/>
@@ -1272,54 +1238,8 @@
                 <w:sz w:val="20"/>
                 <w:szCs w:val="21"/>
               </w:rPr>
-              <w:t xml:space="preserve"> + </w:t>
-            </w:r>
-            <w:proofErr w:type="spellStart"/>
-            <w:r>
-              <w:rPr>
-                <w:rFonts w:ascii="Garamond" w:hAnsi="Garamond"/>
-                <w:sz w:val="20"/>
-                <w:szCs w:val="21"/>
-              </w:rPr>
-              <w:t>Mininet</w:t>
-            </w:r>
-            <w:proofErr w:type="spellEnd"/>
-            <w:r>
-              <w:rPr>
-                <w:rFonts w:ascii="Garamond" w:hAnsi="Garamond"/>
-                <w:sz w:val="20"/>
-                <w:szCs w:val="21"/>
-              </w:rPr>
-              <w:t xml:space="preserve"> + </w:t>
-            </w:r>
-            <w:proofErr w:type="spellStart"/>
-            <w:r>
-              <w:rPr>
-                <w:rFonts w:ascii="Garamond" w:hAnsi="Garamond"/>
-                <w:sz w:val="20"/>
-                <w:szCs w:val="21"/>
-              </w:rPr>
-              <w:t>Sprient</w:t>
-            </w:r>
-            <w:proofErr w:type="spellEnd"/>
-            <w:r>
-              <w:rPr>
-                <w:rFonts w:ascii="Garamond" w:hAnsi="Garamond"/>
-                <w:sz w:val="20"/>
-                <w:szCs w:val="21"/>
-              </w:rPr>
-              <w:t xml:space="preserve"> </w:t>
-            </w:r>
-            <w:proofErr w:type="spellStart"/>
-            <w:r>
-              <w:rPr>
-                <w:rFonts w:ascii="Garamond" w:hAnsi="Garamond"/>
-                <w:sz w:val="20"/>
-                <w:szCs w:val="21"/>
-              </w:rPr>
-              <w:t>Testcenter</w:t>
-            </w:r>
-            <w:proofErr w:type="spellEnd"/>
+              <w:t xml:space="preserve"> + Mininet + Sprient Testcenter</w:t>
+            </w:r>
             <w:r>
               <w:rPr>
                 <w:rFonts w:ascii="Garamond" w:hAnsi="Garamond"/>
@@ -1745,27 +1665,7 @@
                 <w:bCs/>
                 <w:szCs w:val="21"/>
               </w:rPr>
-              <w:t xml:space="preserve"> </w:t>
-            </w:r>
-            <w:proofErr w:type="spellStart"/>
-            <w:r>
-              <w:rPr>
-                <w:rFonts w:ascii="黑体" w:eastAsia="黑体" w:hAnsi="黑体"/>
-                <w:b/>
-                <w:bCs/>
-                <w:szCs w:val="21"/>
-              </w:rPr>
-              <w:t>eXchange</w:t>
-            </w:r>
-            <w:proofErr w:type="spellEnd"/>
-            <w:r>
-              <w:rPr>
-                <w:rFonts w:ascii="黑体" w:eastAsia="黑体" w:hAnsi="黑体"/>
-                <w:b/>
-                <w:bCs/>
-                <w:szCs w:val="21"/>
-              </w:rPr>
-              <w:t xml:space="preserve"> </w:t>
+              <w:t xml:space="preserve"> eXchange </w:t>
             </w:r>
             <w:r>
               <w:rPr>
@@ -1894,25 +1794,7 @@
                 <w:sz w:val="20"/>
                 <w:szCs w:val="21"/>
               </w:rPr>
-              <w:t xml:space="preserve">Open </w:t>
-            </w:r>
-            <w:proofErr w:type="spellStart"/>
-            <w:r>
-              <w:rPr>
-                <w:rFonts w:ascii="Garamond" w:hAnsi="Garamond"/>
-                <w:sz w:val="20"/>
-                <w:szCs w:val="21"/>
-              </w:rPr>
-              <w:t>eXchange</w:t>
-            </w:r>
-            <w:proofErr w:type="spellEnd"/>
-            <w:r>
-              <w:rPr>
-                <w:rFonts w:ascii="Garamond" w:hAnsi="Garamond"/>
-                <w:sz w:val="20"/>
-                <w:szCs w:val="21"/>
-              </w:rPr>
-              <w:t xml:space="preserve"> Protocol</w:t>
+              <w:t>Open eXchange Protocol</w:t>
             </w:r>
             <w:r>
               <w:rPr>
@@ -1946,7 +1828,6 @@
               </w:rPr>
               <w:t>基于</w:t>
             </w:r>
-            <w:proofErr w:type="spellStart"/>
             <w:r>
               <w:rPr>
                 <w:rFonts w:ascii="Garamond" w:hAnsi="Garamond"/>
@@ -1955,7 +1836,6 @@
               </w:rPr>
               <w:t>Ryu</w:t>
             </w:r>
-            <w:proofErr w:type="spellEnd"/>
             <w:r>
               <w:rPr>
                 <w:rFonts w:ascii="Garamond" w:hAnsi="Garamond"/>
@@ -2144,7 +2024,6 @@
               </w:rPr>
               <w:t>·搭建</w:t>
             </w:r>
-            <w:proofErr w:type="spellStart"/>
             <w:r>
               <w:rPr>
                 <w:rFonts w:ascii="Garamond" w:hAnsi="Garamond"/>
@@ -2153,7 +2032,6 @@
               </w:rPr>
               <w:t>Fattree</w:t>
             </w:r>
-            <w:proofErr w:type="spellEnd"/>
             <w:r>
               <w:rPr>
                 <w:rFonts w:ascii="Garamond" w:hAnsi="Garamond" w:hint="eastAsia"/>
@@ -2162,7 +2040,6 @@
               </w:rPr>
               <w:t>拓扑，拓展</w:t>
             </w:r>
-            <w:proofErr w:type="spellStart"/>
             <w:r>
               <w:rPr>
                 <w:rFonts w:ascii="Garamond" w:hAnsi="Garamond"/>
@@ -2171,7 +2048,6 @@
               </w:rPr>
               <w:t>Mininet</w:t>
             </w:r>
-            <w:proofErr w:type="spellEnd"/>
             <w:r>
               <w:rPr>
                 <w:rFonts w:ascii="Garamond" w:hAnsi="Garamond" w:hint="eastAsia"/>
@@ -2383,18 +2259,8 @@
                 <w:sz w:val="20"/>
                 <w:szCs w:val="21"/>
               </w:rPr>
-              <w:t>RYU/</w:t>
-            </w:r>
-            <w:proofErr w:type="spellStart"/>
-            <w:r>
-              <w:rPr>
-                <w:rFonts w:ascii="Garamond" w:hAnsi="Garamond"/>
-                <w:sz w:val="20"/>
-                <w:szCs w:val="21"/>
-              </w:rPr>
-              <w:t>POX+OpenvSwitch+Nginx</w:t>
-            </w:r>
-            <w:proofErr w:type="spellEnd"/>
+              <w:t>RYU/POX+OpenvSwitch+Nginx</w:t>
+            </w:r>
             <w:r>
               <w:rPr>
                 <w:rFonts w:ascii="Garamond" w:hAnsi="Garamond"/>
@@ -2494,7 +2360,6 @@
               </w:rPr>
               <w:t>划分的差异化</w:t>
             </w:r>
-            <w:proofErr w:type="spellStart"/>
             <w:r>
               <w:rPr>
                 <w:rFonts w:ascii="Garamond" w:hAnsi="Garamond"/>
@@ -2503,7 +2368,6 @@
               </w:rPr>
               <w:t>QoS</w:t>
             </w:r>
-            <w:proofErr w:type="spellEnd"/>
             <w:r>
               <w:rPr>
                 <w:rFonts w:ascii="Garamond" w:hAnsi="Garamond"/>
@@ -3392,7 +3256,6 @@
               </w:rPr>
               <w:t>、</w:t>
             </w:r>
-            <w:proofErr w:type="spellStart"/>
             <w:r>
               <w:rPr>
                 <w:rFonts w:ascii="Garamond" w:hAnsi="Garamond" w:hint="eastAsia"/>
@@ -3401,7 +3264,6 @@
               </w:rPr>
               <w:t>OpenFlow</w:t>
             </w:r>
-            <w:proofErr w:type="spellEnd"/>
             <w:r>
               <w:rPr>
                 <w:rFonts w:ascii="Garamond" w:hAnsi="Garamond" w:hint="eastAsia"/>
@@ -3410,7 +3272,6 @@
               </w:rPr>
               <w:t>协议（基于</w:t>
             </w:r>
-            <w:proofErr w:type="spellStart"/>
             <w:r>
               <w:rPr>
                 <w:rFonts w:ascii="Garamond" w:hAnsi="Garamond" w:hint="eastAsia"/>
@@ -3419,7 +3280,6 @@
               </w:rPr>
               <w:t>OpenFlow</w:t>
             </w:r>
-            <w:proofErr w:type="spellEnd"/>
             <w:r>
               <w:rPr>
                 <w:rFonts w:ascii="Garamond" w:hAnsi="Garamond" w:hint="eastAsia"/>
@@ -3620,7 +3480,6 @@
               </w:rPr>
               <w:t>；</w:t>
             </w:r>
-            <w:proofErr w:type="spellStart"/>
             <w:r>
               <w:rPr>
                 <w:rFonts w:ascii="Garamond" w:hAnsi="Garamond"/>
@@ -3629,7 +3488,6 @@
               </w:rPr>
               <w:t>Github</w:t>
             </w:r>
-            <w:proofErr w:type="spellEnd"/>
             <w:r>
               <w:rPr>
                 <w:rFonts w:ascii="Garamond" w:hAnsi="Garamond"/>
@@ -3648,7 +3506,7 @@
               </w:rPr>
               <w:t xml:space="preserve"> </w:t>
             </w:r>
-            <w:hyperlink r:id="rId10" w:history="1">
+            <w:hyperlink r:id="rId11" w:history="1">
               <w:r>
                 <w:rPr>
                   <w:rStyle w:val="Hyperlink"/>
@@ -3741,7 +3599,7 @@
               </wp:anchor>
             </w:drawing>
           </mc:Choice>
-          <mc:Fallback xmlns:cx="http://schemas.microsoft.com/office/drawing/2014/chartex" xmlns:w16se="http://schemas.microsoft.com/office/word/2015/wordml/symex">
+          <mc:Fallback xmlns:w16se="http://schemas.microsoft.com/office/word/2015/wordml/symex" xmlns:cx="http://schemas.microsoft.com/office/drawing/2014/chartex">
             <w:pict>
               <v:shapetype w14:anchorId="41837000" id="_x0000_t32" coordsize="21600,21600" o:spt="32" o:oned="t" path="m,l21600,21600e" filled="f">
                 <v:path arrowok="t" fillok="f" o:connecttype="none"/>
@@ -3835,7 +3693,7 @@
                 <w:szCs w:val="21"/>
               </w:rPr>
             </w:pPr>
-            <w:hyperlink r:id="rId11" w:history="1">
+            <w:hyperlink r:id="rId12" w:history="1">
               <w:r>
                 <w:rPr>
                   <w:rStyle w:val="Hyperlink"/>
@@ -3845,7 +3703,6 @@
                 </w:rPr>
                 <w:t>《</w:t>
               </w:r>
-              <w:proofErr w:type="spellStart"/>
               <w:r>
                 <w:rPr>
                   <w:rStyle w:val="Hyperlink"/>
@@ -3855,7 +3712,6 @@
                 </w:rPr>
                 <w:t>Ryu</w:t>
               </w:r>
-              <w:proofErr w:type="spellEnd"/>
               <w:r>
                 <w:rPr>
                   <w:rStyle w:val="Hyperlink"/>
@@ -4045,8 +3901,8 @@
       </w:pPr>
     </w:p>
     <w:sectPr>
-      <w:headerReference w:type="even" r:id="rId12"/>
-      <w:headerReference w:type="default" r:id="rId13"/>
+      <w:headerReference w:type="even" r:id="rId13"/>
+      <w:headerReference w:type="default" r:id="rId14"/>
       <w:pgSz w:w="11906" w:h="16838" w:code="9"/>
       <w:pgMar w:top="338" w:right="680" w:bottom="0" w:left="680" w:header="0" w:footer="0" w:gutter="0"/>
       <w:cols w:space="425"/>
@@ -5463,7 +5319,7 @@
 </file>
 
 <file path=customXml/itemProps1.xml><?xml version="1.0" encoding="utf-8"?>
-<ds:datastoreItem xmlns:ds="http://schemas.openxmlformats.org/officeDocument/2006/customXml" ds:itemID="{58B7826B-2514-294A-BFC1-1A80DE301B77}">
+<ds:datastoreItem xmlns:ds="http://schemas.openxmlformats.org/officeDocument/2006/customXml" ds:itemID="{CFB58931-F788-6549-884F-7E247006D0BC}">
   <ds:schemaRefs>
     <ds:schemaRef ds:uri="http://schemas.openxmlformats.org/officeDocument/2006/bibliography"/>
   </ds:schemaRefs>

</xml_diff>